<commit_message>
Revert "Revert "DevOps Document""
This reverts commit 766347f7bdc588c7e06f63af2478faaca0886152.
</commit_message>
<xml_diff>
--- a/GIT hands on_342045_AvishekModak.docx
+++ b/GIT hands on_342045_AvishekModak.docx
@@ -19,6 +19,29 @@
         <w:t>GIT hands on</w:t>
       </w:r>
     </w:p>
+    <w:p/>
+    <w:p>
+      <w:pPr>
+        <w:pStyle w:val="Heading1"/>
+        <w:pBdr>
+          <w:bottom w:val="single" w:sz="6" w:space="4" w:color="EAECEF"/>
+        </w:pBdr>
+        <w:shd w:val="clear" w:color="auto" w:fill="FFFFFF"/>
+        <w:spacing w:after="240"/>
+        <w:rPr>
+          <w:rFonts w:ascii="Segoe UI" w:hAnsi="Segoe UI" w:cs="Segoe UI"/>
+          <w:color w:val="24292E"/>
+        </w:rPr>
+      </w:pPr>
+      <w:r>
+        <w:rPr>
+          <w:rFonts w:ascii="Segoe UI" w:hAnsi="Segoe UI" w:cs="Segoe UI"/>
+          <w:color w:val="24292E"/>
+        </w:rPr>
+        <w:t>Git Installation</w:t>
+      </w:r>
+    </w:p>
+    <w:p/>
     <w:p/>
     <w:p>
       <w:r>
@@ -66,6 +89,78 @@
     <w:p/>
     <w:p>
       <w:r>
+        <w:t>GIT Version</w:t>
+      </w:r>
+    </w:p>
+    <w:p/>
+    <w:p>
+      <w:r>
+        <w:rPr>
+          <w:noProof/>
+          <w:lang w:eastAsia="en-IN"/>
+        </w:rPr>
+        <w:drawing>
+          <wp:inline distT="0" distB="0" distL="0" distR="0" wp14:anchorId="16F3C15C" wp14:editId="5F576F3F">
+            <wp:extent cx="3743325" cy="1457325"/>
+            <wp:effectExtent l="0" t="0" r="9525" b="9525"/>
+            <wp:docPr id="5" name="Picture 5"/>
+            <wp:cNvGraphicFramePr>
+              <a:graphicFrameLocks xmlns:a="http://schemas.openxmlformats.org/drawingml/2006/main" noChangeAspect="1"/>
+            </wp:cNvGraphicFramePr>
+            <a:graphic xmlns:a="http://schemas.openxmlformats.org/drawingml/2006/main">
+              <a:graphicData uri="http://schemas.openxmlformats.org/drawingml/2006/picture">
+                <pic:pic xmlns:pic="http://schemas.openxmlformats.org/drawingml/2006/picture">
+                  <pic:nvPicPr>
+                    <pic:cNvPr id="1" name=""/>
+                    <pic:cNvPicPr/>
+                  </pic:nvPicPr>
+                  <pic:blipFill>
+                    <a:blip r:embed="rId5"/>
+                    <a:stretch>
+                      <a:fillRect/>
+                    </a:stretch>
+                  </pic:blipFill>
+                  <pic:spPr>
+                    <a:xfrm>
+                      <a:off x="0" y="0"/>
+                      <a:ext cx="3743325" cy="1457325"/>
+                    </a:xfrm>
+                    <a:prstGeom prst="rect">
+                      <a:avLst/>
+                    </a:prstGeom>
+                  </pic:spPr>
+                </pic:pic>
+              </a:graphicData>
+            </a:graphic>
+          </wp:inline>
+        </w:drawing>
+      </w:r>
+    </w:p>
+    <w:p/>
+    <w:p>
+      <w:pPr>
+        <w:pStyle w:val="Heading2"/>
+        <w:pBdr>
+          <w:bottom w:val="single" w:sz="6" w:space="4" w:color="EAECEF"/>
+        </w:pBdr>
+        <w:shd w:val="clear" w:color="auto" w:fill="FFFFFF"/>
+        <w:spacing w:before="360" w:after="240"/>
+        <w:rPr>
+          <w:rFonts w:ascii="Segoe UI" w:hAnsi="Segoe UI" w:cs="Segoe UI"/>
+          <w:color w:val="24292E"/>
+        </w:rPr>
+      </w:pPr>
+      <w:r>
+        <w:rPr>
+          <w:rFonts w:ascii="Segoe UI" w:hAnsi="Segoe UI" w:cs="Segoe UI"/>
+          <w:color w:val="24292E"/>
+        </w:rPr>
+        <w:lastRenderedPageBreak/>
+        <w:t>Creating a git repository</w:t>
+      </w:r>
+    </w:p>
+    <w:p>
+      <w:r>
         <w:rPr>
           <w:noProof/>
           <w:lang w:eastAsia="en-IN"/>
@@ -86,7 +181,7 @@
                     <pic:cNvPicPr/>
                   </pic:nvPicPr>
                   <pic:blipFill>
-                    <a:blip r:embed="rId5"/>
+                    <a:blip r:embed="rId6"/>
                     <a:stretch>
                       <a:fillRect/>
                     </a:stretch>
@@ -108,6 +203,11 @@
       </w:r>
     </w:p>
     <w:p/>
+    <w:p>
+      <w:r>
+        <w:t>Initialize git</w:t>
+      </w:r>
+    </w:p>
     <w:p>
       <w:r>
         <w:rPr>
@@ -130,7 +230,7 @@
                     <pic:cNvPicPr/>
                   </pic:nvPicPr>
                   <pic:blipFill>
-                    <a:blip r:embed="rId6"/>
+                    <a:blip r:embed="rId7"/>
                     <a:stretch>
                       <a:fillRect/>
                     </a:stretch>
@@ -150,6 +250,16 @@
           </wp:inline>
         </w:drawing>
       </w:r>
+    </w:p>
+    <w:p/>
+    <w:p>
+      <w:r>
+        <w:t>Adding file</w:t>
+      </w:r>
+    </w:p>
+    <w:p>
+      <w:bookmarkStart w:id="0" w:name="_GoBack"/>
+      <w:bookmarkEnd w:id="0"/>
     </w:p>
     <w:p/>
     <w:p/>
@@ -177,7 +287,7 @@
                     <pic:cNvPicPr/>
                   </pic:nvPicPr>
                   <pic:blipFill>
-                    <a:blip r:embed="rId7"/>
+                    <a:blip r:embed="rId8"/>
                     <a:stretch>
                       <a:fillRect/>
                     </a:stretch>
@@ -199,10 +309,7 @@
       </w:r>
     </w:p>
     <w:p/>
-    <w:p>
-      <w:bookmarkStart w:id="0" w:name="_GoBack"/>
-      <w:bookmarkEnd w:id="0"/>
-    </w:p>
+    <w:p/>
     <w:sectPr>
       <w:pgSz w:w="11906" w:h="16838"/>
       <w:pgMar w:top="1440" w:right="1440" w:bottom="1440" w:left="1440" w:header="708" w:footer="708" w:gutter="0"/>

</xml_diff>